<commit_message>
update: add updated NOFOs
</commit_message>
<xml_diff>
--- a/static/grants/20190129CACI/CACI Lead Entity NOFO.docx
+++ b/static/grants/20190129CACI/CACI Lead Entity NOFO.docx
@@ -1048,8 +1048,6 @@
               </w:rPr>
               <w:t>Victims of Crime Act Lead Entity Services for Children’s Advocacy Centers Program</w:t>
             </w:r>
-            <w:bookmarkStart w:id="0" w:name="_GoBack"/>
-            <w:bookmarkEnd w:id="0"/>
           </w:p>
         </w:tc>
       </w:tr>
@@ -8119,22 +8117,28 @@
         </w:rPr>
         <w:t xml:space="preserve"> million </w:t>
       </w:r>
-      <w:r>
-        <w:rPr>
-          <w:rFonts w:ascii="Times New Roman" w:eastAsia="Times New Roman" w:hAnsi="Times New Roman" w:cs="Times New Roman"/>
-          <w:sz w:val="24"/>
-          <w:szCs w:val="24"/>
-        </w:rPr>
-        <w:t xml:space="preserve">is available through this </w:t>
-      </w:r>
-      <w:r>
-        <w:rPr>
-          <w:rFonts w:ascii="Times New Roman" w:eastAsia="Times New Roman" w:hAnsi="Times New Roman" w:cs="Times New Roman"/>
-          <w:sz w:val="24"/>
-          <w:szCs w:val="24"/>
-        </w:rPr>
-        <w:t>notice</w:t>
-      </w:r>
+      <w:bookmarkStart w:id="0" w:name="_GoBack"/>
+      <w:bookmarkEnd w:id="0"/>
+      <w:r>
+        <w:rPr>
+          <w:rFonts w:ascii="Times New Roman" w:eastAsia="Times New Roman" w:hAnsi="Times New Roman" w:cs="Times New Roman"/>
+          <w:sz w:val="24"/>
+          <w:szCs w:val="24"/>
+        </w:rPr>
+        <w:t>is available through this notice to support programming for a 12-month period. The term of the grant agreement will commence upon its effective date. Based on program performance and fund availability, ICJIA may recommend allocation of funding to support an additional 24 months.</w:t>
+      </w:r>
+    </w:p>
+    <w:p>
+      <w:pPr>
+        <w:pStyle w:val="ListParagraph"/>
+        <w:spacing w:after="0" w:line="240" w:lineRule="auto"/>
+        <w:ind w:left="0"/>
+        <w:rPr>
+          <w:rFonts w:ascii="Times New Roman" w:eastAsia="Times New Roman" w:hAnsi="Times New Roman" w:cs="Times New Roman"/>
+          <w:sz w:val="24"/>
+          <w:szCs w:val="24"/>
+        </w:rPr>
+      </w:pPr>
       <w:r>
         <w:rPr>
           <w:rFonts w:ascii="Times New Roman" w:eastAsia="Times New Roman" w:hAnsi="Times New Roman" w:cs="Times New Roman"/>
@@ -18769,7 +18773,7 @@
             <w:rFonts w:ascii="Times New Roman" w:hAnsi="Times New Roman" w:cs="Times New Roman"/>
             <w:noProof/>
           </w:rPr>
-          <w:t>23</w:t>
+          <w:t>13</w:t>
         </w:r>
         <w:r>
           <w:rPr>
@@ -24206,7 +24210,7 @@
 </file>
 
 <file path=customXml/itemProps1.xml><?xml version="1.0" encoding="utf-8"?>
-<ds:datastoreItem xmlns:ds="http://schemas.openxmlformats.org/officeDocument/2006/customXml" ds:itemID="{363885D9-9AB7-4D04-8FA3-7422B027206F}">
+<ds:datastoreItem xmlns:ds="http://schemas.openxmlformats.org/officeDocument/2006/customXml" ds:itemID="{35EE1EBC-FCF5-4B45-9ADB-AE35D2F2A2F1}">
   <ds:schemaRefs>
     <ds:schemaRef ds:uri="http://schemas.openxmlformats.org/officeDocument/2006/bibliography"/>
   </ds:schemaRefs>

</xml_diff>